<commit_message>
Database Included - David
</commit_message>
<xml_diff>
--- a/Draft.docx
+++ b/Draft.docx
@@ -1,6 +1,6 @@
 
 <file path=word/document.xml><?xml version="1.0" encoding="utf-8"?>
-<w:document xmlns:wpc="http://schemas.microsoft.com/office/word/2010/wordprocessingCanvas" xmlns:cx="http://schemas.microsoft.com/office/drawing/2014/chartex" xmlns:cx1="http://schemas.microsoft.com/office/drawing/2015/9/8/chartex" xmlns:cx2="http://schemas.microsoft.com/office/drawing/2015/10/21/chartex" xmlns:mc="http://schemas.openxmlformats.org/markup-compatibility/2006" xmlns:o="urn:schemas-microsoft-com:office:office" xmlns:r="http://schemas.openxmlformats.org/officeDocument/2006/relationships" xmlns:m="http://schemas.openxmlformats.org/officeDocument/2006/math" xmlns:v="urn:schemas-microsoft-com:vml" xmlns:wp14="http://schemas.microsoft.com/office/word/2010/wordprocessingDrawing" xmlns:wp="http://schemas.openxmlformats.org/drawingml/2006/wordprocessingDrawing" xmlns:w10="urn:schemas-microsoft-com:office:word" xmlns:w="http://schemas.openxmlformats.org/wordprocessingml/2006/main" xmlns:w14="http://schemas.microsoft.com/office/word/2010/wordml" xmlns:w15="http://schemas.microsoft.com/office/word/2012/wordml" xmlns:w16se="http://schemas.microsoft.com/office/word/2015/wordml/symex" xmlns:wpg="http://schemas.microsoft.com/office/word/2010/wordprocessingGroup" xmlns:wpi="http://schemas.microsoft.com/office/word/2010/wordprocessingInk" xmlns:wne="http://schemas.microsoft.com/office/word/2006/wordml" xmlns:wps="http://schemas.microsoft.com/office/word/2010/wordprocessingShape" mc:Ignorable="w14 w15 w16se wp14">
+<w:document xmlns:wpc="http://schemas.microsoft.com/office/word/2010/wordprocessingCanvas" xmlns:mo="http://schemas.microsoft.com/office/mac/office/2008/main" xmlns:mc="http://schemas.openxmlformats.org/markup-compatibility/2006" xmlns:mv="urn:schemas-microsoft-com:mac:vml" xmlns:o="urn:schemas-microsoft-com:office:office" xmlns:r="http://schemas.openxmlformats.org/officeDocument/2006/relationships" xmlns:m="http://schemas.openxmlformats.org/officeDocument/2006/math" xmlns:v="urn:schemas-microsoft-com:vml" xmlns:wp14="http://schemas.microsoft.com/office/word/2010/wordprocessingDrawing" xmlns:wp="http://schemas.openxmlformats.org/drawingml/2006/wordprocessingDrawing" xmlns:w10="urn:schemas-microsoft-com:office:word" xmlns:w="http://schemas.openxmlformats.org/wordprocessingml/2006/main" xmlns:w14="http://schemas.microsoft.com/office/word/2010/wordml" xmlns:w15="http://schemas.microsoft.com/office/word/2012/wordml" xmlns:wpg="http://schemas.microsoft.com/office/word/2010/wordprocessingGroup" xmlns:wpi="http://schemas.microsoft.com/office/word/2010/wordprocessingInk" xmlns:wne="http://schemas.microsoft.com/office/word/2006/wordml" xmlns:wps="http://schemas.microsoft.com/office/word/2010/wordprocessingShape" mc:Ignorable="w14 w15 wp14">
   <w:background w:color="FFFFFF"/>
   <w:body>
     <w:p>
@@ -1749,15 +1749,7 @@
           <w:sz w:val="28"/>
           <w:szCs w:val="28"/>
         </w:rPr>
-        <w:t>DOCUMENT SCHEDULE</w:t>
-      </w:r>
-      <w:r>
-        <w:rPr>
-          <w:rFonts w:ascii="Josefin Slab" w:eastAsia="Josefin Slab" w:hAnsi="Josefin Slab" w:cs="Josefin Slab"/>
-          <w:sz w:val="28"/>
-          <w:szCs w:val="28"/>
-        </w:rPr>
-        <w:t>:</w:t>
+        <w:t>DOCUMENT SCHEDULE:</w:t>
       </w:r>
     </w:p>
     <w:tbl>
@@ -1782,8 +1774,18 @@
                 <w:ilvl w:val="0"/>
                 <w:numId w:val="8"/>
               </w:numPr>
-            </w:pPr>
-            <w:r>
+              <w:rPr>
+                <w:rFonts w:ascii="Times New Roman" w:hAnsi="Times New Roman" w:cs="Times New Roman"/>
+                <w:sz w:val="24"/>
+                <w:szCs w:val="24"/>
+              </w:rPr>
+            </w:pPr>
+            <w:r>
+              <w:rPr>
+                <w:rFonts w:ascii="Times New Roman" w:hAnsi="Times New Roman" w:cs="Times New Roman"/>
+                <w:sz w:val="24"/>
+                <w:szCs w:val="24"/>
+              </w:rPr>
               <w:t>Tech specs/ requirements</w:t>
             </w:r>
           </w:p>
@@ -1794,8 +1796,18 @@
                 <w:ilvl w:val="0"/>
                 <w:numId w:val="8"/>
               </w:numPr>
-            </w:pPr>
-            <w:r>
+              <w:rPr>
+                <w:rFonts w:ascii="Times New Roman" w:hAnsi="Times New Roman" w:cs="Times New Roman"/>
+                <w:sz w:val="24"/>
+                <w:szCs w:val="24"/>
+              </w:rPr>
+            </w:pPr>
+            <w:r>
+              <w:rPr>
+                <w:rFonts w:ascii="Times New Roman" w:hAnsi="Times New Roman" w:cs="Times New Roman"/>
+                <w:sz w:val="24"/>
+                <w:szCs w:val="24"/>
+              </w:rPr>
               <w:t>Test plans</w:t>
             </w:r>
           </w:p>
@@ -1806,25 +1818,63 @@
                 <w:ilvl w:val="0"/>
                 <w:numId w:val="8"/>
               </w:numPr>
-            </w:pPr>
-            <w:r>
+              <w:rPr>
+                <w:rFonts w:ascii="Times New Roman" w:hAnsi="Times New Roman" w:cs="Times New Roman"/>
+                <w:sz w:val="24"/>
+                <w:szCs w:val="24"/>
+              </w:rPr>
+            </w:pPr>
+            <w:r>
+              <w:rPr>
+                <w:rFonts w:ascii="Times New Roman" w:hAnsi="Times New Roman" w:cs="Times New Roman"/>
+                <w:sz w:val="24"/>
+                <w:szCs w:val="24"/>
+              </w:rPr>
               <w:t>UML diagram</w:t>
             </w:r>
           </w:p>
           <w:p>
             <w:pPr>
               <w:pStyle w:val="ListParagraph"/>
-            </w:pPr>
-            <w:r>
-              <w:t>_Class diagrams</w:t>
+              <w:numPr>
+                <w:ilvl w:val="1"/>
+                <w:numId w:val="8"/>
+              </w:numPr>
+              <w:rPr>
+                <w:rFonts w:ascii="Times New Roman" w:hAnsi="Times New Roman" w:cs="Times New Roman"/>
+                <w:sz w:val="24"/>
+                <w:szCs w:val="24"/>
+              </w:rPr>
+            </w:pPr>
+            <w:r>
+              <w:rPr>
+                <w:rFonts w:ascii="Times New Roman" w:hAnsi="Times New Roman" w:cs="Times New Roman"/>
+                <w:sz w:val="24"/>
+                <w:szCs w:val="24"/>
+              </w:rPr>
+              <w:t>Class diagrams</w:t>
             </w:r>
           </w:p>
           <w:p>
             <w:pPr>
               <w:pStyle w:val="ListParagraph"/>
-            </w:pPr>
-            <w:r>
-              <w:t>_IPO flowchart</w:t>
+              <w:numPr>
+                <w:ilvl w:val="1"/>
+                <w:numId w:val="8"/>
+              </w:numPr>
+              <w:rPr>
+                <w:rFonts w:ascii="Times New Roman" w:hAnsi="Times New Roman" w:cs="Times New Roman"/>
+                <w:sz w:val="24"/>
+                <w:szCs w:val="24"/>
+              </w:rPr>
+            </w:pPr>
+            <w:r>
+              <w:rPr>
+                <w:rFonts w:ascii="Times New Roman" w:hAnsi="Times New Roman" w:cs="Times New Roman"/>
+                <w:sz w:val="24"/>
+                <w:szCs w:val="24"/>
+              </w:rPr>
+              <w:t>IPO flowchart</w:t>
             </w:r>
           </w:p>
           <w:p>
@@ -1834,8 +1884,18 @@
                 <w:ilvl w:val="0"/>
                 <w:numId w:val="8"/>
               </w:numPr>
-            </w:pPr>
-            <w:r>
+              <w:rPr>
+                <w:rFonts w:ascii="Times New Roman" w:hAnsi="Times New Roman" w:cs="Times New Roman"/>
+                <w:sz w:val="24"/>
+                <w:szCs w:val="24"/>
+              </w:rPr>
+            </w:pPr>
+            <w:r>
+              <w:rPr>
+                <w:rFonts w:ascii="Times New Roman" w:hAnsi="Times New Roman" w:cs="Times New Roman"/>
+                <w:sz w:val="24"/>
+                <w:szCs w:val="24"/>
+              </w:rPr>
               <w:t>Use case</w:t>
             </w:r>
           </w:p>
@@ -1846,8 +1906,18 @@
                 <w:ilvl w:val="0"/>
                 <w:numId w:val="8"/>
               </w:numPr>
-            </w:pPr>
-            <w:r>
+              <w:rPr>
+                <w:rFonts w:ascii="Times New Roman" w:hAnsi="Times New Roman" w:cs="Times New Roman"/>
+                <w:sz w:val="24"/>
+                <w:szCs w:val="24"/>
+              </w:rPr>
+            </w:pPr>
+            <w:r>
+              <w:rPr>
+                <w:rFonts w:ascii="Times New Roman" w:hAnsi="Times New Roman" w:cs="Times New Roman"/>
+                <w:sz w:val="24"/>
+                <w:szCs w:val="24"/>
+              </w:rPr>
               <w:t>Database design</w:t>
             </w:r>
           </w:p>
@@ -1858,8 +1928,18 @@
                 <w:ilvl w:val="0"/>
                 <w:numId w:val="8"/>
               </w:numPr>
-            </w:pPr>
-            <w:r>
+              <w:rPr>
+                <w:rFonts w:ascii="Times New Roman" w:hAnsi="Times New Roman" w:cs="Times New Roman"/>
+                <w:sz w:val="24"/>
+                <w:szCs w:val="24"/>
+              </w:rPr>
+            </w:pPr>
+            <w:r>
+              <w:rPr>
+                <w:rFonts w:ascii="Times New Roman" w:hAnsi="Times New Roman" w:cs="Times New Roman"/>
+                <w:sz w:val="24"/>
+                <w:szCs w:val="24"/>
+              </w:rPr>
               <w:t>User manual</w:t>
             </w:r>
           </w:p>
@@ -1870,8 +1950,18 @@
                 <w:ilvl w:val="0"/>
                 <w:numId w:val="8"/>
               </w:numPr>
-            </w:pPr>
-            <w:r>
+              <w:rPr>
+                <w:rFonts w:ascii="Times New Roman" w:hAnsi="Times New Roman" w:cs="Times New Roman"/>
+                <w:sz w:val="24"/>
+                <w:szCs w:val="24"/>
+              </w:rPr>
+            </w:pPr>
+            <w:r>
+              <w:rPr>
+                <w:rFonts w:ascii="Times New Roman" w:hAnsi="Times New Roman" w:cs="Times New Roman"/>
+                <w:sz w:val="24"/>
+                <w:szCs w:val="24"/>
+              </w:rPr>
               <w:t>API listing</w:t>
             </w:r>
           </w:p>
@@ -1882,8 +1972,19 @@
                 <w:ilvl w:val="0"/>
                 <w:numId w:val="8"/>
               </w:numPr>
-            </w:pPr>
-            <w:r>
+              <w:rPr>
+                <w:rFonts w:ascii="Times New Roman" w:hAnsi="Times New Roman" w:cs="Times New Roman"/>
+                <w:sz w:val="24"/>
+                <w:szCs w:val="24"/>
+              </w:rPr>
+            </w:pPr>
+            <w:r>
+              <w:rPr>
+                <w:rFonts w:ascii="Times New Roman" w:hAnsi="Times New Roman" w:cs="Times New Roman"/>
+                <w:sz w:val="24"/>
+                <w:szCs w:val="24"/>
+              </w:rPr>
+              <w:lastRenderedPageBreak/>
               <w:t>UI diagram</w:t>
             </w:r>
           </w:p>
@@ -1899,8 +2000,19 @@
                 <w:ilvl w:val="0"/>
                 <w:numId w:val="8"/>
               </w:numPr>
-            </w:pPr>
-            <w:r>
+              <w:rPr>
+                <w:rFonts w:ascii="Times New Roman" w:hAnsi="Times New Roman" w:cs="Times New Roman"/>
+                <w:sz w:val="24"/>
+                <w:szCs w:val="24"/>
+              </w:rPr>
+            </w:pPr>
+            <w:r>
+              <w:rPr>
+                <w:rFonts w:ascii="Times New Roman" w:hAnsi="Times New Roman" w:cs="Times New Roman"/>
+                <w:sz w:val="24"/>
+                <w:szCs w:val="24"/>
+              </w:rPr>
+              <w:lastRenderedPageBreak/>
               <w:t>1 week</w:t>
             </w:r>
           </w:p>
@@ -1911,8 +2023,18 @@
                 <w:ilvl w:val="0"/>
                 <w:numId w:val="8"/>
               </w:numPr>
-            </w:pPr>
-            <w:r>
+              <w:rPr>
+                <w:rFonts w:ascii="Times New Roman" w:hAnsi="Times New Roman" w:cs="Times New Roman"/>
+                <w:sz w:val="24"/>
+                <w:szCs w:val="24"/>
+              </w:rPr>
+            </w:pPr>
+            <w:r>
+              <w:rPr>
+                <w:rFonts w:ascii="Times New Roman" w:hAnsi="Times New Roman" w:cs="Times New Roman"/>
+                <w:sz w:val="24"/>
+                <w:szCs w:val="24"/>
+              </w:rPr>
               <w:t>1 week</w:t>
             </w:r>
           </w:p>
@@ -1923,28 +2045,64 @@
                 <w:ilvl w:val="0"/>
                 <w:numId w:val="8"/>
               </w:numPr>
-            </w:pPr>
-            <w:r>
+              <w:rPr>
+                <w:rFonts w:ascii="Times New Roman" w:hAnsi="Times New Roman" w:cs="Times New Roman"/>
+                <w:sz w:val="24"/>
+                <w:szCs w:val="24"/>
+              </w:rPr>
+            </w:pPr>
+            <w:r>
+              <w:rPr>
+                <w:rFonts w:ascii="Times New Roman" w:hAnsi="Times New Roman" w:cs="Times New Roman"/>
+                <w:sz w:val="24"/>
+                <w:szCs w:val="24"/>
+              </w:rPr>
               <w:t>4 weeks</w:t>
             </w:r>
           </w:p>
           <w:p>
             <w:pPr>
               <w:pStyle w:val="ListParagraph"/>
-            </w:pPr>
-            <w:r>
-              <w:t>_ 2 weeks</w:t>
+              <w:numPr>
+                <w:ilvl w:val="1"/>
+                <w:numId w:val="8"/>
+              </w:numPr>
+              <w:rPr>
+                <w:rFonts w:ascii="Times New Roman" w:hAnsi="Times New Roman" w:cs="Times New Roman"/>
+                <w:sz w:val="24"/>
+                <w:szCs w:val="24"/>
+              </w:rPr>
+            </w:pPr>
+            <w:r>
+              <w:rPr>
+                <w:rFonts w:ascii="Times New Roman" w:hAnsi="Times New Roman" w:cs="Times New Roman"/>
+                <w:sz w:val="24"/>
+                <w:szCs w:val="24"/>
+              </w:rPr>
+              <w:t xml:space="preserve"> 2 weeks</w:t>
             </w:r>
           </w:p>
           <w:p>
             <w:pPr>
               <w:pStyle w:val="ListParagraph"/>
-            </w:pPr>
-            <w:r>
-              <w:t>_ 2 weeks</w:t>
-            </w:r>
-            <w:bookmarkStart w:id="0" w:name="_GoBack"/>
-            <w:bookmarkEnd w:id="0"/>
+              <w:numPr>
+                <w:ilvl w:val="1"/>
+                <w:numId w:val="8"/>
+              </w:numPr>
+              <w:rPr>
+                <w:rFonts w:ascii="Times New Roman" w:hAnsi="Times New Roman" w:cs="Times New Roman"/>
+                <w:sz w:val="24"/>
+                <w:szCs w:val="24"/>
+              </w:rPr>
+            </w:pPr>
+            <w:r>
+              <w:rPr>
+                <w:rFonts w:ascii="Times New Roman" w:hAnsi="Times New Roman" w:cs="Times New Roman"/>
+                <w:sz w:val="24"/>
+                <w:szCs w:val="24"/>
+              </w:rPr>
+              <w:t>2 weeks</w:t>
+            </w:r>
           </w:p>
           <w:p>
             <w:pPr>
@@ -1953,8 +2111,18 @@
                 <w:ilvl w:val="0"/>
                 <w:numId w:val="8"/>
               </w:numPr>
-            </w:pPr>
-            <w:r>
+              <w:rPr>
+                <w:rFonts w:ascii="Times New Roman" w:hAnsi="Times New Roman" w:cs="Times New Roman"/>
+                <w:sz w:val="24"/>
+                <w:szCs w:val="24"/>
+              </w:rPr>
+            </w:pPr>
+            <w:r>
+              <w:rPr>
+                <w:rFonts w:ascii="Times New Roman" w:hAnsi="Times New Roman" w:cs="Times New Roman"/>
+                <w:sz w:val="24"/>
+                <w:szCs w:val="24"/>
+              </w:rPr>
               <w:t>2 weeks</w:t>
             </w:r>
           </w:p>
@@ -1965,8 +2133,18 @@
                 <w:ilvl w:val="0"/>
                 <w:numId w:val="8"/>
               </w:numPr>
-            </w:pPr>
-            <w:r>
+              <w:rPr>
+                <w:rFonts w:ascii="Times New Roman" w:hAnsi="Times New Roman" w:cs="Times New Roman"/>
+                <w:sz w:val="24"/>
+                <w:szCs w:val="24"/>
+              </w:rPr>
+            </w:pPr>
+            <w:r>
+              <w:rPr>
+                <w:rFonts w:ascii="Times New Roman" w:hAnsi="Times New Roman" w:cs="Times New Roman"/>
+                <w:sz w:val="24"/>
+                <w:szCs w:val="24"/>
+              </w:rPr>
               <w:t>2 weeks</w:t>
             </w:r>
           </w:p>
@@ -1977,8 +2155,18 @@
                 <w:ilvl w:val="0"/>
                 <w:numId w:val="8"/>
               </w:numPr>
-            </w:pPr>
-            <w:r>
+              <w:rPr>
+                <w:rFonts w:ascii="Times New Roman" w:hAnsi="Times New Roman" w:cs="Times New Roman"/>
+                <w:sz w:val="24"/>
+                <w:szCs w:val="24"/>
+              </w:rPr>
+            </w:pPr>
+            <w:r>
+              <w:rPr>
+                <w:rFonts w:ascii="Times New Roman" w:hAnsi="Times New Roman" w:cs="Times New Roman"/>
+                <w:sz w:val="24"/>
+                <w:szCs w:val="24"/>
+              </w:rPr>
               <w:t>1 week</w:t>
             </w:r>
           </w:p>
@@ -1989,8 +2177,18 @@
                 <w:ilvl w:val="0"/>
                 <w:numId w:val="8"/>
               </w:numPr>
-            </w:pPr>
-            <w:r>
+              <w:rPr>
+                <w:rFonts w:ascii="Times New Roman" w:hAnsi="Times New Roman" w:cs="Times New Roman"/>
+                <w:sz w:val="24"/>
+                <w:szCs w:val="24"/>
+              </w:rPr>
+            </w:pPr>
+            <w:r>
+              <w:rPr>
+                <w:rFonts w:ascii="Times New Roman" w:hAnsi="Times New Roman" w:cs="Times New Roman"/>
+                <w:sz w:val="24"/>
+                <w:szCs w:val="24"/>
+              </w:rPr>
               <w:t>1 week</w:t>
             </w:r>
           </w:p>
@@ -2001,8 +2199,19 @@
                 <w:ilvl w:val="0"/>
                 <w:numId w:val="8"/>
               </w:numPr>
-            </w:pPr>
-            <w:r>
+              <w:rPr>
+                <w:rFonts w:ascii="Times New Roman" w:hAnsi="Times New Roman" w:cs="Times New Roman"/>
+                <w:sz w:val="24"/>
+                <w:szCs w:val="24"/>
+              </w:rPr>
+            </w:pPr>
+            <w:r>
+              <w:rPr>
+                <w:rFonts w:ascii="Times New Roman" w:hAnsi="Times New Roman" w:cs="Times New Roman"/>
+                <w:sz w:val="24"/>
+                <w:szCs w:val="24"/>
+              </w:rPr>
+              <w:lastRenderedPageBreak/>
               <w:t xml:space="preserve">2 weeks </w:t>
             </w:r>
           </w:p>
@@ -2021,7 +2230,7 @@
       </w:pPr>
       <w:r>
         <w:pict w14:anchorId="6142ED42">
-          <v:rect id="_x0000_i1047" style="width:0;height:1.5pt" o:hralign="center" o:hrstd="t" o:hr="t" fillcolor="#a0a0a0" stroked="f"/>
+          <v:rect id="_x0000_i1042" style="width:0;height:1.5pt" o:hralign="center" o:hrstd="t" o:hr="t" fillcolor="#a0a0a0" stroked="f"/>
         </w:pict>
       </w:r>
     </w:p>
@@ -2032,7 +2241,23 @@
           <w:sz w:val="28"/>
           <w:szCs w:val="28"/>
         </w:rPr>
-        <w:t>ARE OF RESPONSIBILITY:</w:t>
+        <w:t>ARE</w:t>
+      </w:r>
+      <w:r>
+        <w:rPr>
+          <w:rFonts w:ascii="Josefin Slab" w:eastAsia="Josefin Slab" w:hAnsi="Josefin Slab" w:cs="Josefin Slab"/>
+          <w:sz w:val="28"/>
+          <w:szCs w:val="28"/>
+        </w:rPr>
+        <w:t>A</w:t>
+      </w:r>
+      <w:r>
+        <w:rPr>
+          <w:rFonts w:ascii="Josefin Slab" w:eastAsia="Josefin Slab" w:hAnsi="Josefin Slab" w:cs="Josefin Slab"/>
+          <w:sz w:val="28"/>
+          <w:szCs w:val="28"/>
+        </w:rPr>
+        <w:t xml:space="preserve"> OF RESPONSIBILITY:</w:t>
       </w:r>
     </w:p>
     <w:tbl>
@@ -2056,8 +2281,14 @@
                 <w:ilvl w:val="0"/>
                 <w:numId w:val="7"/>
               </w:numPr>
-            </w:pPr>
-            <w:r>
+              <w:rPr>
+                <w:rFonts w:ascii="Times New Roman" w:hAnsi="Times New Roman" w:cs="Times New Roman"/>
+              </w:rPr>
+            </w:pPr>
+            <w:r>
+              <w:rPr>
+                <w:rFonts w:ascii="Times New Roman" w:hAnsi="Times New Roman" w:cs="Times New Roman"/>
+              </w:rPr>
               <w:t>UI Designer: Aaden Tat</w:t>
             </w:r>
           </w:p>
@@ -2068,9 +2299,21 @@
                 <w:ilvl w:val="0"/>
                 <w:numId w:val="7"/>
               </w:numPr>
-            </w:pPr>
-            <w:r>
-              <w:t>Testing engineer: Devin Joseph</w:t>
+              <w:rPr>
+                <w:rFonts w:ascii="Times New Roman" w:hAnsi="Times New Roman" w:cs="Times New Roman"/>
+              </w:rPr>
+            </w:pPr>
+            <w:r>
+              <w:rPr>
+                <w:rFonts w:ascii="Times New Roman" w:hAnsi="Times New Roman" w:cs="Times New Roman"/>
+              </w:rPr>
+              <w:t>Testing E</w:t>
+            </w:r>
+            <w:r>
+              <w:rPr>
+                <w:rFonts w:ascii="Times New Roman" w:hAnsi="Times New Roman" w:cs="Times New Roman"/>
+              </w:rPr>
+              <w:t>ngineer: Devin Joseph</w:t>
             </w:r>
           </w:p>
           <w:p>
@@ -2080,9 +2323,21 @@
                 <w:ilvl w:val="0"/>
                 <w:numId w:val="7"/>
               </w:numPr>
-            </w:pPr>
-            <w:r>
-              <w:t>Database specialist: David Nguyen</w:t>
+              <w:rPr>
+                <w:rFonts w:ascii="Times New Roman" w:hAnsi="Times New Roman" w:cs="Times New Roman"/>
+              </w:rPr>
+            </w:pPr>
+            <w:r>
+              <w:rPr>
+                <w:rFonts w:ascii="Times New Roman" w:hAnsi="Times New Roman" w:cs="Times New Roman"/>
+              </w:rPr>
+              <w:t>Database S</w:t>
+            </w:r>
+            <w:r>
+              <w:rPr>
+                <w:rFonts w:ascii="Times New Roman" w:hAnsi="Times New Roman" w:cs="Times New Roman"/>
+              </w:rPr>
+              <w:t>pecialist: David Nguyen</w:t>
             </w:r>
           </w:p>
           <w:p>
@@ -2094,7 +2349,22 @@
               </w:numPr>
             </w:pPr>
             <w:r>
-              <w:t>Implementer: Kelvin Pham</w:t>
+              <w:rPr>
+                <w:rFonts w:ascii="Times New Roman" w:hAnsi="Times New Roman" w:cs="Times New Roman"/>
+              </w:rPr>
+              <w:t>Implementer</w:t>
+            </w:r>
+            <w:r>
+              <w:rPr>
+                <w:rFonts w:ascii="Times New Roman" w:hAnsi="Times New Roman" w:cs="Times New Roman"/>
+              </w:rPr>
+              <w:t xml:space="preserve"> &amp; Tester</w:t>
+            </w:r>
+            <w:r>
+              <w:rPr>
+                <w:rFonts w:ascii="Times New Roman" w:hAnsi="Times New Roman" w:cs="Times New Roman"/>
+              </w:rPr>
+              <w:t>: Kelvin Pham</w:t>
             </w:r>
           </w:p>
         </w:tc>
@@ -2104,7 +2374,7 @@
     <w:p>
       <w:r>
         <w:pict w14:anchorId="3783A81A">
-          <v:rect id="_x0000_i1042" style="width:0;height:1.5pt" o:hralign="center" o:hrstd="t" o:hr="t" fillcolor="#a0a0a0" stroked="f"/>
+          <v:rect id="_x0000_i1043" style="width:0;height:1.5pt" o:hralign="center" o:hrstd="t" o:hr="t" fillcolor="#a0a0a0" stroked="f"/>
         </w:pict>
       </w:r>
     </w:p>
@@ -2171,6 +2441,11 @@
               </w:rPr>
             </w:pPr>
             <w:r>
+              <w:rPr>
+                <w:rFonts w:ascii="Times New Roman" w:hAnsi="Times New Roman" w:cs="Times New Roman"/>
+                <w:sz w:val="24"/>
+                <w:szCs w:val="24"/>
+              </w:rPr>
               <w:t>Inputting Feature (OCR):</w:t>
             </w:r>
           </w:p>
@@ -2182,8 +2457,18 @@
               </w:numPr>
               <w:ind w:hanging="360"/>
               <w:contextualSpacing/>
-            </w:pPr>
-            <w:r>
+              <w:rPr>
+                <w:rFonts w:ascii="Times New Roman" w:hAnsi="Times New Roman" w:cs="Times New Roman"/>
+                <w:sz w:val="24"/>
+                <w:szCs w:val="24"/>
+              </w:rPr>
+            </w:pPr>
+            <w:r>
+              <w:rPr>
+                <w:rFonts w:ascii="Times New Roman" w:hAnsi="Times New Roman" w:cs="Times New Roman"/>
+                <w:sz w:val="24"/>
+                <w:szCs w:val="24"/>
+              </w:rPr>
               <w:t>David, Kelvin</w:t>
             </w:r>
           </w:p>
@@ -2195,8 +2480,18 @@
               </w:numPr>
               <w:ind w:hanging="360"/>
               <w:contextualSpacing/>
-            </w:pPr>
-            <w:r>
+              <w:rPr>
+                <w:rFonts w:ascii="Times New Roman" w:hAnsi="Times New Roman" w:cs="Times New Roman"/>
+                <w:sz w:val="24"/>
+                <w:szCs w:val="24"/>
+              </w:rPr>
+            </w:pPr>
+            <w:r>
+              <w:rPr>
+                <w:rFonts w:ascii="Times New Roman" w:hAnsi="Times New Roman" w:cs="Times New Roman"/>
+                <w:sz w:val="24"/>
+                <w:szCs w:val="24"/>
+              </w:rPr>
               <w:t>Food Database:</w:t>
             </w:r>
           </w:p>
@@ -2208,8 +2503,18 @@
               </w:numPr>
               <w:ind w:hanging="360"/>
               <w:contextualSpacing/>
-            </w:pPr>
-            <w:r>
+              <w:rPr>
+                <w:rFonts w:ascii="Times New Roman" w:hAnsi="Times New Roman" w:cs="Times New Roman"/>
+                <w:sz w:val="24"/>
+                <w:szCs w:val="24"/>
+              </w:rPr>
+            </w:pPr>
+            <w:r>
+              <w:rPr>
+                <w:rFonts w:ascii="Times New Roman" w:hAnsi="Times New Roman" w:cs="Times New Roman"/>
+                <w:sz w:val="24"/>
+                <w:szCs w:val="24"/>
+              </w:rPr>
               <w:t>Aaden, David</w:t>
             </w:r>
           </w:p>
@@ -2228,6 +2533,11 @@
               </w:rPr>
             </w:pPr>
             <w:r>
+              <w:rPr>
+                <w:rFonts w:ascii="Times New Roman" w:hAnsi="Times New Roman" w:cs="Times New Roman"/>
+                <w:sz w:val="24"/>
+                <w:szCs w:val="24"/>
+              </w:rPr>
               <w:t>Sorting Feature (Date):</w:t>
             </w:r>
           </w:p>
@@ -2239,8 +2549,18 @@
               </w:numPr>
               <w:ind w:hanging="360"/>
               <w:contextualSpacing/>
-            </w:pPr>
-            <w:r>
+              <w:rPr>
+                <w:rFonts w:ascii="Times New Roman" w:hAnsi="Times New Roman" w:cs="Times New Roman"/>
+                <w:sz w:val="24"/>
+                <w:szCs w:val="24"/>
+              </w:rPr>
+            </w:pPr>
+            <w:r>
+              <w:rPr>
+                <w:rFonts w:ascii="Times New Roman" w:hAnsi="Times New Roman" w:cs="Times New Roman"/>
+                <w:sz w:val="24"/>
+                <w:szCs w:val="24"/>
+              </w:rPr>
               <w:t>Aaden, David</w:t>
             </w:r>
           </w:p>
@@ -2259,6 +2579,11 @@
               </w:rPr>
             </w:pPr>
             <w:r>
+              <w:rPr>
+                <w:rFonts w:ascii="Times New Roman" w:hAnsi="Times New Roman" w:cs="Times New Roman"/>
+                <w:sz w:val="24"/>
+                <w:szCs w:val="24"/>
+              </w:rPr>
               <w:t>Suggesting Feature (Recipes):</w:t>
             </w:r>
           </w:p>
@@ -2270,8 +2595,18 @@
               </w:numPr>
               <w:ind w:hanging="360"/>
               <w:contextualSpacing/>
-            </w:pPr>
-            <w:r>
+              <w:rPr>
+                <w:rFonts w:ascii="Times New Roman" w:hAnsi="Times New Roman" w:cs="Times New Roman"/>
+                <w:sz w:val="24"/>
+                <w:szCs w:val="24"/>
+              </w:rPr>
+            </w:pPr>
+            <w:r>
+              <w:rPr>
+                <w:rFonts w:ascii="Times New Roman" w:hAnsi="Times New Roman" w:cs="Times New Roman"/>
+                <w:sz w:val="24"/>
+                <w:szCs w:val="24"/>
+              </w:rPr>
               <w:t>Kelvin, Devin</w:t>
             </w:r>
           </w:p>
@@ -2290,6 +2625,11 @@
               </w:rPr>
             </w:pPr>
             <w:r>
+              <w:rPr>
+                <w:rFonts w:ascii="Times New Roman" w:hAnsi="Times New Roman" w:cs="Times New Roman"/>
+                <w:sz w:val="24"/>
+                <w:szCs w:val="24"/>
+              </w:rPr>
               <w:t>Push Notifications:</w:t>
             </w:r>
           </w:p>
@@ -2301,8 +2641,18 @@
               </w:numPr>
               <w:ind w:hanging="360"/>
               <w:contextualSpacing/>
-            </w:pPr>
-            <w:r>
+              <w:rPr>
+                <w:rFonts w:ascii="Times New Roman" w:hAnsi="Times New Roman" w:cs="Times New Roman"/>
+                <w:sz w:val="24"/>
+                <w:szCs w:val="24"/>
+              </w:rPr>
+            </w:pPr>
+            <w:r>
+              <w:rPr>
+                <w:rFonts w:ascii="Times New Roman" w:hAnsi="Times New Roman" w:cs="Times New Roman"/>
+                <w:sz w:val="24"/>
+                <w:szCs w:val="24"/>
+              </w:rPr>
               <w:t>Kelvin, Devin</w:t>
             </w:r>
           </w:p>
@@ -2321,6 +2671,11 @@
               </w:rPr>
             </w:pPr>
             <w:r>
+              <w:rPr>
+                <w:rFonts w:ascii="Times New Roman" w:hAnsi="Times New Roman" w:cs="Times New Roman"/>
+                <w:sz w:val="24"/>
+                <w:szCs w:val="24"/>
+              </w:rPr>
               <w:t>Sharing on Social Media:</w:t>
             </w:r>
           </w:p>
@@ -2334,12 +2689,27 @@
               <w:contextualSpacing/>
             </w:pPr>
             <w:r>
+              <w:rPr>
+                <w:rFonts w:ascii="Times New Roman" w:hAnsi="Times New Roman" w:cs="Times New Roman"/>
+                <w:sz w:val="24"/>
+                <w:szCs w:val="24"/>
+              </w:rPr>
               <w:t>Aaden</w:t>
             </w:r>
             <w:r>
+              <w:rPr>
+                <w:rFonts w:ascii="Times New Roman" w:hAnsi="Times New Roman" w:cs="Times New Roman"/>
+                <w:sz w:val="24"/>
+                <w:szCs w:val="24"/>
+              </w:rPr>
               <w:t xml:space="preserve">, </w:t>
             </w:r>
             <w:r>
+              <w:rPr>
+                <w:rFonts w:ascii="Times New Roman" w:hAnsi="Times New Roman" w:cs="Times New Roman"/>
+                <w:sz w:val="24"/>
+                <w:szCs w:val="24"/>
+              </w:rPr>
               <w:t>Devin</w:t>
             </w:r>
           </w:p>
@@ -2353,7 +2723,7 @@
     <w:p>
       <w:r>
         <w:pict w14:anchorId="50D4C749">
-          <v:rect id="_x0000_i1043" style="width:0;height:1.5pt" o:hralign="center" o:hrstd="t" o:hr="t" fillcolor="#a0a0a0" stroked="f"/>
+          <v:rect id="_x0000_i1044" style="width:0;height:1.5pt" o:hralign="center" o:hrstd="t" o:hr="t" fillcolor="#a0a0a0" stroked="f"/>
         </w:pict>
       </w:r>
       <w:r>
@@ -2506,7 +2876,16 @@
                 <w:sz w:val="24"/>
                 <w:szCs w:val="24"/>
               </w:rPr>
-              <w:t>By picking recipes tab, dishes will be displayed based on food items on the top of the list. Clicking on a certain recipe will open up another link.  Users can launch the application after purchasing grocery to input the food items. There are many method for inputting the items: OCR, speech, or search menus.</w:t>
+              <w:t xml:space="preserve">By picking recipes tab, dishes will be displayed based on food items on the top of the list. Clicking on a certain recipe will open up another link.  Users can launch the application after purchasing grocery to input the food items. There are many method </w:t>
+            </w:r>
+            <w:r>
+              <w:rPr>
+                <w:rFonts w:ascii="Times New Roman" w:eastAsia="Times New Roman" w:hAnsi="Times New Roman" w:cs="Times New Roman"/>
+                <w:sz w:val="24"/>
+                <w:szCs w:val="24"/>
+              </w:rPr>
+              <w:lastRenderedPageBreak/>
+              <w:t>for inputting the items: OCR, speech, or search menus.</w:t>
             </w:r>
           </w:p>
           <w:p>
@@ -2529,16 +2908,7 @@
                 <w:sz w:val="24"/>
                 <w:szCs w:val="24"/>
               </w:rPr>
-              <w:t xml:space="preserve">The food is then categorized based on our collected data on expiration date or </w:t>
-            </w:r>
-            <w:r>
-              <w:rPr>
-                <w:rFonts w:ascii="Times New Roman" w:eastAsia="Times New Roman" w:hAnsi="Times New Roman" w:cs="Times New Roman"/>
-                <w:sz w:val="24"/>
-                <w:szCs w:val="24"/>
-              </w:rPr>
-              <w:lastRenderedPageBreak/>
-              <w:t xml:space="preserve">nutritional values in list order defined by the users. Users will know which food to use first by looking at the top of the list in the app and when clicking on the ingredient, the app will use those as key ingredients in order to suggest food recipes from easy to advance level along with the available options for different meals beside dinners and calories intake limits. In special scenarios where the ingredients that the users have are insufficient to generate a recipe, the app will generate single ingredient recipes with suggested side dishes by going further down the list. </w:t>
+              <w:t xml:space="preserve">The food is then categorized based on our collected data on expiration date or nutritional values in list order defined by the users. Users will know which food to use first by looking at the top of the list in the app and when clicking on the ingredient, the app will use those as key ingredients in order to suggest food recipes from easy to advance level along with the available options for different meals beside dinners and calories intake limits. In special scenarios where the ingredients that the users have are insufficient to generate a recipe, the app will generate single ingredient recipes with suggested side dishes by going further down the list. </w:t>
             </w:r>
           </w:p>
           <w:p>
@@ -2639,14 +3009,10 @@
     <w:p/>
     <w:p/>
     <w:p/>
-    <w:p/>
-    <w:p/>
-    <w:p/>
-    <w:p/>
     <w:p>
       <w:r>
         <w:pict w14:anchorId="0DEE0D32">
-          <v:rect id="_x0000_i1044" style="width:0;height:1.5pt" o:hralign="center" o:hrstd="t" o:hr="t" fillcolor="#a0a0a0" stroked="f"/>
+          <v:rect id="_x0000_i1045" style="width:0;height:1.5pt" o:hralign="center" o:hrstd="t" o:hr="t" fillcolor="#a0a0a0" stroked="f"/>
         </w:pict>
       </w:r>
     </w:p>
@@ -2701,7 +3067,23 @@
                 <w:sz w:val="24"/>
                 <w:szCs w:val="24"/>
               </w:rPr>
-              <w:t xml:space="preserve">            It’s pretty much no secret that all foods have a time in which they must either be used or eaten before it expires. It is almost impossible to tell how long each food or drink has before it expires due to many factors influencing the outcome. Even expiration dates listed on items in a grocery store are actually just an arbitrary date that manufactures put on it as a rough estimate. However based on research over the years, we can give a rough estimate of each food lifelines.  Thanks to the fact we categorize food into one of five food groups. Researching each of the food groups thoroughly, we can roughly estimate expiration dates of food based when stored in certain conditions. Some of these conditions include whether or not the food was left in room temperature, if it was frozen, or if the food was refrigerated.</w:t>
+              <w:t xml:space="preserve">            It’s pretty much no secret that all foods have a time in which they must either be used or eaten before it expires. It is almost impossible to tell how long each food or drink has before it expires due to many factors influencing the outcome. Even expiration dates listed on items in a grocery store are actually just an arbitrary date that manufactures put on it as a rough estimate. </w:t>
+            </w:r>
+            <w:r>
+              <w:rPr>
+                <w:rFonts w:ascii="Times New Roman" w:eastAsia="Times New Roman" w:hAnsi="Times New Roman" w:cs="Times New Roman"/>
+                <w:sz w:val="24"/>
+                <w:szCs w:val="24"/>
+              </w:rPr>
+              <w:t>However,</w:t>
+            </w:r>
+            <w:r>
+              <w:rPr>
+                <w:rFonts w:ascii="Times New Roman" w:eastAsia="Times New Roman" w:hAnsi="Times New Roman" w:cs="Times New Roman"/>
+                <w:sz w:val="24"/>
+                <w:szCs w:val="24"/>
+              </w:rPr>
+              <w:t xml:space="preserve"> based on research over the years, we can give a rough estimate of each food lifelines.  Thanks to the fact we categorize food into one of five food groups. Researching each of the food groups thoroughly, we can roughly estimate expiration dates of food based when stored in certain conditions. Some of these conditions include whether or not the food was left in room temperature, if it was frozen, or if the food was refrigerated.</w:t>
             </w:r>
           </w:p>
           <w:p>
@@ -2717,7 +3099,22 @@
     <w:p>
       <w:r>
         <w:pict w14:anchorId="007CEA32">
-          <v:rect id="_x0000_i1045" style="width:0;height:1.5pt" o:hralign="center" o:hrstd="t" o:hr="t" fillcolor="#a0a0a0" stroked="f"/>
+          <v:rect id="_x0000_i1046" style="width:0;height:1.5pt" o:hralign="center" o:hrstd="t" o:hr="t" fillcolor="#a0a0a0" stroked="f"/>
+        </w:pict>
+      </w:r>
+    </w:p>
+    <w:p>
+      <w:pPr>
+        <w:rPr>
+          <w:rFonts w:ascii="Josefin Slab" w:eastAsia="Josefin Slab" w:hAnsi="Josefin Slab" w:cs="Josefin Slab"/>
+          <w:sz w:val="28"/>
+          <w:szCs w:val="28"/>
+        </w:rPr>
+      </w:pPr>
+      <w:r>
+        <w:lastRenderedPageBreak/>
+        <w:pict w14:anchorId="66DC5EC5">
+          <v:rect id="_x0000_i1049" style="width:0;height:1.5pt" o:hralign="center" o:hrstd="t" o:hr="t" fillcolor="#a0a0a0" stroked="f"/>
         </w:pict>
       </w:r>
     </w:p>
@@ -2729,6 +3126,14 @@
           <w:szCs w:val="28"/>
         </w:rPr>
         <w:t>EXTERNAL CONNECTIONS</w:t>
+      </w:r>
+      <w:r>
+        <w:rPr>
+          <w:rFonts w:ascii="Josefin Slab" w:eastAsia="Josefin Slab" w:hAnsi="Josefin Slab" w:cs="Josefin Slab"/>
+          <w:sz w:val="28"/>
+          <w:szCs w:val="28"/>
+        </w:rPr>
+        <w:t xml:space="preserve"> </w:t>
       </w:r>
     </w:p>
     <w:p/>
@@ -2778,12 +3183,174 @@
         </w:tc>
       </w:tr>
     </w:tbl>
+    <w:p/>
     <w:p>
       <w:r>
         <w:pict w14:anchorId="53312806">
-          <v:rect id="_x0000_i1046" style="width:0;height:1.5pt" o:hralign="center" o:hrstd="t" o:hr="t" fillcolor="#a0a0a0" stroked="f"/>
+          <v:rect id="_x0000_i1047" style="width:0;height:1.5pt" o:hralign="center" o:hrstd="t" o:hr="t" fillcolor="#a0a0a0" stroked="f"/>
         </w:pict>
       </w:r>
+    </w:p>
+    <w:p>
+      <w:pPr>
+        <w:rPr>
+          <w:rFonts w:ascii="Josefin Slab" w:eastAsia="Josefin Slab" w:hAnsi="Josefin Slab" w:cs="Josefin Slab"/>
+          <w:sz w:val="28"/>
+          <w:szCs w:val="28"/>
+        </w:rPr>
+      </w:pPr>
+      <w:r>
+        <w:rPr>
+          <w:rFonts w:ascii="Josefin Slab" w:eastAsia="Josefin Slab" w:hAnsi="Josefin Slab" w:cs="Josefin Slab"/>
+          <w:sz w:val="28"/>
+          <w:szCs w:val="28"/>
+        </w:rPr>
+        <w:t>DATABASE PLANNING</w:t>
+      </w:r>
+    </w:p>
+    <w:p>
+      <w:pPr>
+        <w:rPr>
+          <w:sz w:val="28"/>
+          <w:szCs w:val="28"/>
+        </w:rPr>
+      </w:pPr>
+    </w:p>
+    <w:tbl>
+      <w:tblPr>
+        <w:tblStyle w:val="TableGrid"/>
+        <w:tblW w:w="0" w:type="auto"/>
+        <w:tblLook w:val="04A0" w:firstRow="1" w:lastRow="0" w:firstColumn="1" w:lastColumn="0" w:noHBand="0" w:noVBand="1"/>
+      </w:tblPr>
+      <w:tblGrid>
+        <w:gridCol w:w="9576"/>
+      </w:tblGrid>
+      <w:tr>
+        <w:trPr>
+          <w:trHeight w:val="467"/>
+        </w:trPr>
+        <w:tc>
+          <w:tcPr>
+            <w:tcW w:w="9576" w:type="dxa"/>
+          </w:tcPr>
+          <w:p>
+            <w:pPr>
+              <w:ind w:firstLine="720"/>
+              <w:rPr>
+                <w:rFonts w:ascii="Times New Roman" w:hAnsi="Times New Roman" w:cs="Times New Roman"/>
+                <w:sz w:val="24"/>
+                <w:szCs w:val="24"/>
+              </w:rPr>
+            </w:pPr>
+            <w:r>
+              <w:rPr>
+                <w:rFonts w:ascii="Times New Roman" w:hAnsi="Times New Roman" w:cs="Times New Roman"/>
+                <w:sz w:val="24"/>
+                <w:szCs w:val="24"/>
+              </w:rPr>
+              <w:t xml:space="preserve">The program will consist of three databases: </w:t>
+            </w:r>
+            <w:r>
+              <w:rPr>
+                <w:rFonts w:ascii="Times New Roman" w:hAnsi="Times New Roman" w:cs="Times New Roman"/>
+                <w:sz w:val="24"/>
+                <w:szCs w:val="24"/>
+              </w:rPr>
+              <w:t>a user-login database</w:t>
+            </w:r>
+            <w:r>
+              <w:rPr>
+                <w:rFonts w:ascii="Times New Roman" w:hAnsi="Times New Roman" w:cs="Times New Roman"/>
+                <w:sz w:val="24"/>
+                <w:szCs w:val="24"/>
+              </w:rPr>
+              <w:t xml:space="preserve">, </w:t>
+            </w:r>
+            <w:r>
+              <w:rPr>
+                <w:rFonts w:ascii="Times New Roman" w:hAnsi="Times New Roman" w:cs="Times New Roman"/>
+                <w:sz w:val="24"/>
+                <w:szCs w:val="24"/>
+              </w:rPr>
+              <w:t>food and nutrition database</w:t>
+            </w:r>
+            <w:r>
+              <w:rPr>
+                <w:rFonts w:ascii="Times New Roman" w:hAnsi="Times New Roman" w:cs="Times New Roman"/>
+                <w:sz w:val="24"/>
+                <w:szCs w:val="24"/>
+              </w:rPr>
+              <w:t xml:space="preserve">, and the </w:t>
+            </w:r>
+            <w:r>
+              <w:rPr>
+                <w:rFonts w:ascii="Times New Roman" w:hAnsi="Times New Roman" w:cs="Times New Roman"/>
+                <w:sz w:val="24"/>
+                <w:szCs w:val="24"/>
+              </w:rPr>
+              <w:t>recipes database</w:t>
+            </w:r>
+            <w:r>
+              <w:rPr>
+                <w:rFonts w:ascii="Times New Roman" w:hAnsi="Times New Roman" w:cs="Times New Roman"/>
+                <w:sz w:val="24"/>
+                <w:szCs w:val="24"/>
+              </w:rPr>
+              <w:t xml:space="preserve">.  </w:t>
+            </w:r>
+            <w:r>
+              <w:rPr>
+                <w:rFonts w:ascii="Times New Roman" w:hAnsi="Times New Roman" w:cs="Times New Roman"/>
+                <w:sz w:val="24"/>
+                <w:szCs w:val="24"/>
+              </w:rPr>
+              <w:t xml:space="preserve">At the moment, our team has collectively decided the user-login database will be constructed by using MySQL and php.  </w:t>
+            </w:r>
+            <w:r>
+              <w:rPr>
+                <w:rFonts w:ascii="Times New Roman" w:hAnsi="Times New Roman" w:cs="Times New Roman"/>
+                <w:sz w:val="24"/>
+                <w:szCs w:val="24"/>
+              </w:rPr>
+              <w:t>In the future, i</w:t>
+            </w:r>
+            <w:r>
+              <w:rPr>
+                <w:rFonts w:ascii="Times New Roman" w:hAnsi="Times New Roman" w:cs="Times New Roman"/>
+                <w:sz w:val="24"/>
+                <w:szCs w:val="24"/>
+              </w:rPr>
+              <w:t xml:space="preserve">f we decide on a different </w:t>
+            </w:r>
+            <w:r>
+              <w:rPr>
+                <w:rFonts w:ascii="Times New Roman" w:hAnsi="Times New Roman" w:cs="Times New Roman"/>
+                <w:sz w:val="24"/>
+                <w:szCs w:val="24"/>
+              </w:rPr>
+              <w:t>methodology</w:t>
+            </w:r>
+            <w:r>
+              <w:rPr>
+                <w:rFonts w:ascii="Times New Roman" w:hAnsi="Times New Roman" w:cs="Times New Roman"/>
+                <w:sz w:val="24"/>
+                <w:szCs w:val="24"/>
+              </w:rPr>
+              <w:t xml:space="preserve"> to store the user-login database, then we will update the changes necessary.  For the food and nutrition database and the recipes database, our team will utilize APIs because there are already heaps of food and recipes data.  Notably, we will be using the USDA Food API for our food and nutrition database and the Spoonacular API for our recipes.</w:t>
+            </w:r>
+          </w:p>
+        </w:tc>
+      </w:tr>
+    </w:tbl>
+    <w:p/>
+    <w:p>
+      <w:bookmarkStart w:id="0" w:name="_GoBack"/>
+      <w:r>
+        <w:pict w14:anchorId="3449D71F">
+          <v:rect id="_x0000_i1048" style="width:0;height:1.5pt" o:hralign="center" o:hrstd="t" o:hr="t" fillcolor="#a0a0a0" stroked="f"/>
+        </w:pict>
+      </w:r>
+      <w:bookmarkEnd w:id="0"/>
     </w:p>
     <w:sectPr>
       <w:pgSz w:w="12240" w:h="15840"/>
@@ -2796,8 +3363,8 @@
 </file>
 
 <file path=word/numbering.xml><?xml version="1.0" encoding="utf-8"?>
-<w:numbering xmlns:wpc="http://schemas.microsoft.com/office/word/2010/wordprocessingCanvas" xmlns:cx="http://schemas.microsoft.com/office/drawing/2014/chartex" xmlns:cx1="http://schemas.microsoft.com/office/drawing/2015/9/8/chartex" xmlns:cx2="http://schemas.microsoft.com/office/drawing/2015/10/21/chartex" xmlns:mc="http://schemas.openxmlformats.org/markup-compatibility/2006" xmlns:o="urn:schemas-microsoft-com:office:office" xmlns:r="http://schemas.openxmlformats.org/officeDocument/2006/relationships" xmlns:m="http://schemas.openxmlformats.org/officeDocument/2006/math" xmlns:v="urn:schemas-microsoft-com:vml" xmlns:wp14="http://schemas.microsoft.com/office/word/2010/wordprocessingDrawing" xmlns:wp="http://schemas.openxmlformats.org/drawingml/2006/wordprocessingDrawing" xmlns:w10="urn:schemas-microsoft-com:office:word" xmlns:w="http://schemas.openxmlformats.org/wordprocessingml/2006/main" xmlns:w14="http://schemas.microsoft.com/office/word/2010/wordml" xmlns:w15="http://schemas.microsoft.com/office/word/2012/wordml" xmlns:w16se="http://schemas.microsoft.com/office/word/2015/wordml/symex" xmlns:wpg="http://schemas.microsoft.com/office/word/2010/wordprocessingGroup" xmlns:wpi="http://schemas.microsoft.com/office/word/2010/wordprocessingInk" xmlns:wne="http://schemas.microsoft.com/office/word/2006/wordml" xmlns:wps="http://schemas.microsoft.com/office/word/2010/wordprocessingShape" mc:Ignorable="w14 w15 w16se wp14">
-  <w:abstractNum w:abstractNumId="0" w15:restartNumberingAfterBreak="0">
+<w:numbering xmlns:wpc="http://schemas.microsoft.com/office/word/2010/wordprocessingCanvas" xmlns:mo="http://schemas.microsoft.com/office/mac/office/2008/main" xmlns:mc="http://schemas.openxmlformats.org/markup-compatibility/2006" xmlns:mv="urn:schemas-microsoft-com:mac:vml" xmlns:o="urn:schemas-microsoft-com:office:office" xmlns:r="http://schemas.openxmlformats.org/officeDocument/2006/relationships" xmlns:m="http://schemas.openxmlformats.org/officeDocument/2006/math" xmlns:v="urn:schemas-microsoft-com:vml" xmlns:wp14="http://schemas.microsoft.com/office/word/2010/wordprocessingDrawing" xmlns:wp="http://schemas.openxmlformats.org/drawingml/2006/wordprocessingDrawing" xmlns:w10="urn:schemas-microsoft-com:office:word" xmlns:w="http://schemas.openxmlformats.org/wordprocessingml/2006/main" xmlns:w14="http://schemas.microsoft.com/office/word/2010/wordml" xmlns:w15="http://schemas.microsoft.com/office/word/2012/wordml" xmlns:wpg="http://schemas.microsoft.com/office/word/2010/wordprocessingGroup" xmlns:wpi="http://schemas.microsoft.com/office/word/2010/wordprocessingInk" xmlns:wne="http://schemas.microsoft.com/office/word/2006/wordml" xmlns:wps="http://schemas.microsoft.com/office/word/2010/wordprocessingShape" mc:Ignorable="w14 w15 wp14">
+  <w:abstractNum w:abstractNumId="0">
     <w:nsid w:val="0FAB56B6"/>
     <w:multiLevelType w:val="multilevel"/>
     <w:tmpl w:val="BD7CCA4E"/>
@@ -2910,7 +3477,7 @@
       </w:rPr>
     </w:lvl>
   </w:abstractNum>
-  <w:abstractNum w:abstractNumId="1" w15:restartNumberingAfterBreak="0">
+  <w:abstractNum w:abstractNumId="1">
     <w:nsid w:val="27DB3AF8"/>
     <w:multiLevelType w:val="hybridMultilevel"/>
     <w:tmpl w:val="5CBADEAE"/>
@@ -3023,7 +3590,7 @@
       </w:rPr>
     </w:lvl>
   </w:abstractNum>
-  <w:abstractNum w:abstractNumId="2" w15:restartNumberingAfterBreak="0">
+  <w:abstractNum w:abstractNumId="2">
     <w:nsid w:val="32216B6E"/>
     <w:multiLevelType w:val="multilevel"/>
     <w:tmpl w:val="5C02189A"/>
@@ -3136,7 +3703,7 @@
       </w:rPr>
     </w:lvl>
   </w:abstractNum>
-  <w:abstractNum w:abstractNumId="3" w15:restartNumberingAfterBreak="0">
+  <w:abstractNum w:abstractNumId="3">
     <w:nsid w:val="36E22FD5"/>
     <w:multiLevelType w:val="hybridMultilevel"/>
     <w:tmpl w:val="7CE4C196"/>
@@ -3152,7 +3719,7 @@
         <w:rFonts w:ascii="Symbol" w:hAnsi="Symbol" w:hint="default"/>
       </w:rPr>
     </w:lvl>
-    <w:lvl w:ilvl="1" w:tplc="04090003" w:tentative="1">
+    <w:lvl w:ilvl="1" w:tplc="04090003">
       <w:start w:val="1"/>
       <w:numFmt w:val="bullet"/>
       <w:lvlText w:val="o"/>
@@ -3249,7 +3816,7 @@
       </w:rPr>
     </w:lvl>
   </w:abstractNum>
-  <w:abstractNum w:abstractNumId="4" w15:restartNumberingAfterBreak="0">
+  <w:abstractNum w:abstractNumId="4">
     <w:nsid w:val="3EC9586F"/>
     <w:multiLevelType w:val="multilevel"/>
     <w:tmpl w:val="D07494F4"/>
@@ -3362,7 +3929,7 @@
       </w:rPr>
     </w:lvl>
   </w:abstractNum>
-  <w:abstractNum w:abstractNumId="5" w15:restartNumberingAfterBreak="0">
+  <w:abstractNum w:abstractNumId="5">
     <w:nsid w:val="598635DA"/>
     <w:multiLevelType w:val="multilevel"/>
     <w:tmpl w:val="3342BF5A"/>
@@ -3475,7 +4042,7 @@
       </w:rPr>
     </w:lvl>
   </w:abstractNum>
-  <w:abstractNum w:abstractNumId="6" w15:restartNumberingAfterBreak="0">
+  <w:abstractNum w:abstractNumId="6">
     <w:nsid w:val="5CD47D87"/>
     <w:multiLevelType w:val="multilevel"/>
     <w:tmpl w:val="E8B270E4"/>
@@ -3588,7 +4155,7 @@
       </w:rPr>
     </w:lvl>
   </w:abstractNum>
-  <w:abstractNum w:abstractNumId="7" w15:restartNumberingAfterBreak="0">
+  <w:abstractNum w:abstractNumId="7">
     <w:nsid w:val="7B763F17"/>
     <w:multiLevelType w:val="multilevel"/>
     <w:tmpl w:val="0EBC990A"/>
@@ -3729,7 +4296,7 @@
 </file>
 
 <file path=word/styles.xml><?xml version="1.0" encoding="utf-8"?>
-<w:styles xmlns:mc="http://schemas.openxmlformats.org/markup-compatibility/2006" xmlns:r="http://schemas.openxmlformats.org/officeDocument/2006/relationships" xmlns:w="http://schemas.openxmlformats.org/wordprocessingml/2006/main" xmlns:w14="http://schemas.microsoft.com/office/word/2010/wordml" xmlns:w15="http://schemas.microsoft.com/office/word/2012/wordml" xmlns:w16se="http://schemas.microsoft.com/office/word/2015/wordml/symex" mc:Ignorable="w14 w15 w16se">
+<w:styles xmlns:mc="http://schemas.openxmlformats.org/markup-compatibility/2006" xmlns:r="http://schemas.openxmlformats.org/officeDocument/2006/relationships" xmlns:w="http://schemas.openxmlformats.org/wordprocessingml/2006/main" xmlns:w14="http://schemas.microsoft.com/office/word/2010/wordml" xmlns:w15="http://schemas.microsoft.com/office/word/2012/wordml" mc:Ignorable="w14 w15">
   <w:docDefaults>
     <w:rPrDefault>
       <w:rPr>
@@ -3746,7 +4313,7 @@
       </w:pPr>
     </w:pPrDefault>
   </w:docDefaults>
-  <w:latentStyles w:defLockedState="0" w:defUIPriority="99" w:defSemiHidden="0" w:defUnhideWhenUsed="0" w:defQFormat="0" w:count="373">
+  <w:latentStyles w:defLockedState="0" w:defUIPriority="99" w:defSemiHidden="0" w:defUnhideWhenUsed="0" w:defQFormat="0" w:count="380">
     <w:lsdException w:name="Normal" w:uiPriority="0" w:qFormat="1"/>
     <w:lsdException w:name="heading 1" w:uiPriority="9" w:qFormat="1"/>
     <w:lsdException w:name="heading 2" w:semiHidden="1" w:uiPriority="9" w:unhideWhenUsed="1" w:qFormat="1"/>
@@ -4282,6 +4849,13 @@
     <w:tblPr>
       <w:tblStyleRowBandSize w:val="1"/>
       <w:tblStyleColBandSize w:val="1"/>
+      <w:tblInd w:w="0" w:type="dxa"/>
+      <w:tblCellMar>
+        <w:top w:w="0" w:type="dxa"/>
+        <w:left w:w="108" w:type="dxa"/>
+        <w:bottom w:w="0" w:type="dxa"/>
+        <w:right w:w="108" w:type="dxa"/>
+      </w:tblCellMar>
     </w:tblPr>
   </w:style>
   <w:style w:type="table" w:customStyle="1" w:styleId="a0">
@@ -4289,6 +4863,13 @@
     <w:tblPr>
       <w:tblStyleRowBandSize w:val="1"/>
       <w:tblStyleColBandSize w:val="1"/>
+      <w:tblInd w:w="0" w:type="dxa"/>
+      <w:tblCellMar>
+        <w:top w:w="0" w:type="dxa"/>
+        <w:left w:w="108" w:type="dxa"/>
+        <w:bottom w:w="0" w:type="dxa"/>
+        <w:right w:w="108" w:type="dxa"/>
+      </w:tblCellMar>
     </w:tblPr>
   </w:style>
   <w:style w:type="table" w:customStyle="1" w:styleId="a1">
@@ -4296,6 +4877,13 @@
     <w:tblPr>
       <w:tblStyleRowBandSize w:val="1"/>
       <w:tblStyleColBandSize w:val="1"/>
+      <w:tblInd w:w="0" w:type="dxa"/>
+      <w:tblCellMar>
+        <w:top w:w="0" w:type="dxa"/>
+        <w:left w:w="108" w:type="dxa"/>
+        <w:bottom w:w="0" w:type="dxa"/>
+        <w:right w:w="108" w:type="dxa"/>
+      </w:tblCellMar>
     </w:tblPr>
   </w:style>
   <w:style w:type="table" w:customStyle="1" w:styleId="a2">
@@ -4303,6 +4891,13 @@
     <w:tblPr>
       <w:tblStyleRowBandSize w:val="1"/>
       <w:tblStyleColBandSize w:val="1"/>
+      <w:tblInd w:w="0" w:type="dxa"/>
+      <w:tblCellMar>
+        <w:top w:w="0" w:type="dxa"/>
+        <w:left w:w="108" w:type="dxa"/>
+        <w:bottom w:w="0" w:type="dxa"/>
+        <w:right w:w="108" w:type="dxa"/>
+      </w:tblCellMar>
     </w:tblPr>
   </w:style>
   <w:style w:type="table" w:customStyle="1" w:styleId="a3">
@@ -4310,6 +4905,13 @@
     <w:tblPr>
       <w:tblStyleRowBandSize w:val="1"/>
       <w:tblStyleColBandSize w:val="1"/>
+      <w:tblInd w:w="0" w:type="dxa"/>
+      <w:tblCellMar>
+        <w:top w:w="0" w:type="dxa"/>
+        <w:left w:w="108" w:type="dxa"/>
+        <w:bottom w:w="0" w:type="dxa"/>
+        <w:right w:w="108" w:type="dxa"/>
+      </w:tblCellMar>
     </w:tblPr>
   </w:style>
   <w:style w:type="table" w:customStyle="1" w:styleId="a4">
@@ -4317,6 +4919,13 @@
     <w:tblPr>
       <w:tblStyleRowBandSize w:val="1"/>
       <w:tblStyleColBandSize w:val="1"/>
+      <w:tblInd w:w="0" w:type="dxa"/>
+      <w:tblCellMar>
+        <w:top w:w="0" w:type="dxa"/>
+        <w:left w:w="108" w:type="dxa"/>
+        <w:bottom w:w="0" w:type="dxa"/>
+        <w:right w:w="108" w:type="dxa"/>
+      </w:tblCellMar>
     </w:tblPr>
   </w:style>
   <w:style w:type="table" w:customStyle="1" w:styleId="a5">
@@ -4324,6 +4933,13 @@
     <w:tblPr>
       <w:tblStyleRowBandSize w:val="1"/>
       <w:tblStyleColBandSize w:val="1"/>
+      <w:tblInd w:w="0" w:type="dxa"/>
+      <w:tblCellMar>
+        <w:top w:w="0" w:type="dxa"/>
+        <w:left w:w="108" w:type="dxa"/>
+        <w:bottom w:w="0" w:type="dxa"/>
+        <w:right w:w="108" w:type="dxa"/>
+      </w:tblCellMar>
     </w:tblPr>
   </w:style>
   <w:style w:type="table" w:customStyle="1" w:styleId="a6">
@@ -4331,6 +4947,13 @@
     <w:tblPr>
       <w:tblStyleRowBandSize w:val="1"/>
       <w:tblStyleColBandSize w:val="1"/>
+      <w:tblInd w:w="0" w:type="dxa"/>
+      <w:tblCellMar>
+        <w:top w:w="0" w:type="dxa"/>
+        <w:left w:w="108" w:type="dxa"/>
+        <w:bottom w:w="0" w:type="dxa"/>
+        <w:right w:w="108" w:type="dxa"/>
+      </w:tblCellMar>
     </w:tblPr>
   </w:style>
   <w:style w:type="table" w:customStyle="1" w:styleId="a7">
@@ -4338,6 +4961,13 @@
     <w:tblPr>
       <w:tblStyleRowBandSize w:val="1"/>
       <w:tblStyleColBandSize w:val="1"/>
+      <w:tblInd w:w="0" w:type="dxa"/>
+      <w:tblCellMar>
+        <w:top w:w="0" w:type="dxa"/>
+        <w:left w:w="108" w:type="dxa"/>
+        <w:bottom w:w="0" w:type="dxa"/>
+        <w:right w:w="108" w:type="dxa"/>
+      </w:tblCellMar>
     </w:tblPr>
   </w:style>
   <w:style w:type="paragraph" w:styleId="ListParagraph">
@@ -4360,6 +4990,7 @@
       <w:spacing w:line="240" w:lineRule="auto"/>
     </w:pPr>
     <w:tblPr>
+      <w:tblInd w:w="0" w:type="dxa"/>
       <w:tblBorders>
         <w:top w:val="single" w:sz="4" w:space="0" w:color="auto"/>
         <w:left w:val="single" w:sz="4" w:space="0" w:color="auto"/>
@@ -4368,6 +4999,12 @@
         <w:insideH w:val="single" w:sz="4" w:space="0" w:color="auto"/>
         <w:insideV w:val="single" w:sz="4" w:space="0" w:color="auto"/>
       </w:tblBorders>
+      <w:tblCellMar>
+        <w:top w:w="0" w:type="dxa"/>
+        <w:left w:w="108" w:type="dxa"/>
+        <w:bottom w:w="0" w:type="dxa"/>
+        <w:right w:w="108" w:type="dxa"/>
+      </w:tblCellMar>
     </w:tblPr>
   </w:style>
 </w:styles>

</xml_diff>